<commit_message>
[Docs] Added info about the memory working set showed by the task manager.
[Docs] Fixed single dash in service command examples.
</commit_message>
<xml_diff>
--- a/msvs/setups/documentation/Windows Service Documentation.docx
+++ b/msvs/setups/documentation/Windows Service Documentation.docx
@@ -464,8 +464,6 @@
         </w:rPr>
         <w:t xml:space="preserve"> </w:t>
       </w:r>
-      <w:bookmarkStart w:id="0" w:name="_GoBack"/>
-      <w:bookmarkEnd w:id="0"/>
       <w:r>
         <w:rPr>
           <w:rFonts w:ascii="Calibri" w:eastAsia="Calibri" w:hAnsi="Calibri" w:cs="Calibri"/>
@@ -1602,7 +1600,28 @@
           <w:color w:val="385623" w:themeColor="accent6" w:themeShade="80"/>
           <w:highlight w:val="white"/>
         </w:rPr>
-        <w:t>–service-name redisService1 –port 10001</w:t>
+        <w:t>--</w:t>
+      </w:r>
+      <w:r>
+        <w:rPr>
+          <w:color w:val="385623" w:themeColor="accent6" w:themeShade="80"/>
+          <w:highlight w:val="white"/>
+        </w:rPr>
+        <w:t xml:space="preserve">service-name redisService1 </w:t>
+      </w:r>
+      <w:r>
+        <w:rPr>
+          <w:color w:val="385623" w:themeColor="accent6" w:themeShade="80"/>
+          <w:highlight w:val="white"/>
+        </w:rPr>
+        <w:t>--</w:t>
+      </w:r>
+      <w:r>
+        <w:rPr>
+          <w:color w:val="385623" w:themeColor="accent6" w:themeShade="80"/>
+          <w:highlight w:val="white"/>
+        </w:rPr>
+        <w:t>port 10001</w:t>
       </w:r>
     </w:p>
     <w:p>
@@ -1650,14 +1669,14 @@
           <w:color w:val="385623" w:themeColor="accent6" w:themeShade="80"/>
           <w:highlight w:val="white"/>
         </w:rPr>
-        <w:t xml:space="preserve"> </w:t>
-      </w:r>
-      <w:r>
-        <w:rPr>
-          <w:color w:val="385623" w:themeColor="accent6" w:themeShade="80"/>
-          <w:highlight w:val="white"/>
-        </w:rPr>
-        <w:t>–service-name redisService1</w:t>
+        <w:t xml:space="preserve"> --</w:t>
+      </w:r>
+      <w:r>
+        <w:rPr>
+          <w:color w:val="385623" w:themeColor="accent6" w:themeShade="80"/>
+          <w:highlight w:val="white"/>
+        </w:rPr>
+        <w:t>service-name redisService1</w:t>
       </w:r>
     </w:p>
     <w:p>
@@ -1691,14 +1710,44 @@
           <w:color w:val="385623" w:themeColor="accent6" w:themeShade="80"/>
           <w:highlight w:val="white"/>
         </w:rPr>
-        <w:t xml:space="preserve"> --service-install </w:t>
-      </w:r>
-      <w:r>
-        <w:rPr>
-          <w:color w:val="385623" w:themeColor="accent6" w:themeShade="80"/>
-          <w:highlight w:val="white"/>
-        </w:rPr>
-        <w:t>–service-name redisService2 –port 10002</w:t>
+        <w:t xml:space="preserve"> --</w:t>
+      </w:r>
+      <w:bookmarkStart w:id="0" w:name="_GoBack"/>
+      <w:bookmarkEnd w:id="0"/>
+      <w:r>
+        <w:rPr>
+          <w:color w:val="385623" w:themeColor="accent6" w:themeShade="80"/>
+          <w:highlight w:val="white"/>
+        </w:rPr>
+        <w:t xml:space="preserve">service-install </w:t>
+      </w:r>
+      <w:r>
+        <w:rPr>
+          <w:color w:val="385623" w:themeColor="accent6" w:themeShade="80"/>
+          <w:highlight w:val="white"/>
+        </w:rPr>
+        <w:t>--</w:t>
+      </w:r>
+      <w:r>
+        <w:rPr>
+          <w:color w:val="385623" w:themeColor="accent6" w:themeShade="80"/>
+          <w:highlight w:val="white"/>
+        </w:rPr>
+        <w:t xml:space="preserve">service-name redisService2 </w:t>
+      </w:r>
+      <w:r>
+        <w:rPr>
+          <w:color w:val="385623" w:themeColor="accent6" w:themeShade="80"/>
+          <w:highlight w:val="white"/>
+        </w:rPr>
+        <w:t>--p</w:t>
+      </w:r>
+      <w:r>
+        <w:rPr>
+          <w:color w:val="385623" w:themeColor="accent6" w:themeShade="80"/>
+          <w:highlight w:val="white"/>
+        </w:rPr>
+        <w:t>ort 10002</w:t>
       </w:r>
     </w:p>
     <w:p>
@@ -1754,7 +1803,14 @@
           <w:color w:val="385623" w:themeColor="accent6" w:themeShade="80"/>
           <w:highlight w:val="white"/>
         </w:rPr>
-        <w:t>–service-name redisService2</w:t>
+        <w:t>--</w:t>
+      </w:r>
+      <w:r>
+        <w:rPr>
+          <w:color w:val="385623" w:themeColor="accent6" w:themeShade="80"/>
+          <w:highlight w:val="white"/>
+        </w:rPr>
+        <w:t>service-name redisService2</w:t>
       </w:r>
     </w:p>
     <w:p>
@@ -1795,7 +1851,14 @@
           <w:color w:val="385623" w:themeColor="accent6" w:themeShade="80"/>
           <w:highlight w:val="white"/>
         </w:rPr>
-        <w:t>–service-name redisService3 –port 10003</w:t>
+        <w:t>--service-name redisService3 --</w:t>
+      </w:r>
+      <w:r>
+        <w:rPr>
+          <w:color w:val="385623" w:themeColor="accent6" w:themeShade="80"/>
+          <w:highlight w:val="white"/>
+        </w:rPr>
+        <w:t>port 10003</w:t>
       </w:r>
     </w:p>
     <w:p>
@@ -1850,7 +1913,14 @@
           <w:color w:val="385623" w:themeColor="accent6" w:themeShade="80"/>
           <w:highlight w:val="white"/>
         </w:rPr>
-        <w:t>–service-name redisService3</w:t>
+        <w:t>--</w:t>
+      </w:r>
+      <w:r>
+        <w:rPr>
+          <w:color w:val="385623" w:themeColor="accent6" w:themeShade="80"/>
+          <w:highlight w:val="white"/>
+        </w:rPr>
+        <w:t>service-name redisService3</w:t>
       </w:r>
     </w:p>
     <w:p/>

</xml_diff>

<commit_message>
[Docs] Single dash replaced with double dash for service cmd parameters.
Other doc fixes. (credit to @ammills01 and @InPermutation)
</commit_message>
<xml_diff>
--- a/msvs/setups/documentation/Windows Service Documentation.docx
+++ b/msvs/setups/documentation/Windows Service Documentation.docx
@@ -95,377 +95,391 @@
           <w:rFonts w:ascii="Calibri" w:eastAsia="Calibri" w:hAnsi="Calibri" w:cs="Calibri"/>
           <w:i/>
         </w:rPr>
-        <w:t>redis.windows.conf</w:t>
-      </w:r>
-      <w:proofErr w:type="spellEnd"/>
-      <w:r>
-        <w:rPr>
-          <w:rFonts w:ascii="Calibri" w:eastAsia="Calibri" w:hAnsi="Calibri" w:cs="Calibri"/>
-        </w:rPr>
-        <w:t xml:space="preserve"> file and then restart the </w:t>
-      </w:r>
-      <w:proofErr w:type="spellStart"/>
-      <w:r>
-        <w:rPr>
-          <w:rFonts w:ascii="Calibri" w:eastAsia="Calibri" w:hAnsi="Calibri" w:cs="Calibri"/>
-        </w:rPr>
-        <w:t>Redis</w:t>
-      </w:r>
-      <w:proofErr w:type="spellEnd"/>
-      <w:r>
-        <w:rPr>
-          <w:rFonts w:ascii="Calibri" w:eastAsia="Calibri" w:hAnsi="Calibri" w:cs="Calibri"/>
-        </w:rPr>
-        <w:t xml:space="preserve"> service (Run -&gt; </w:t>
-      </w:r>
-      <w:proofErr w:type="spellStart"/>
-      <w:r>
-        <w:rPr>
-          <w:rFonts w:ascii="Calibri" w:eastAsia="Calibri" w:hAnsi="Calibri" w:cs="Calibri"/>
-        </w:rPr>
-        <w:t>services.msc</w:t>
-      </w:r>
-      <w:proofErr w:type="spellEnd"/>
-      <w:r>
-        <w:rPr>
-          <w:rFonts w:ascii="Calibri" w:eastAsia="Calibri" w:hAnsi="Calibri" w:cs="Calibri"/>
-        </w:rPr>
-        <w:t xml:space="preserve"> -&gt; </w:t>
-      </w:r>
-      <w:proofErr w:type="spellStart"/>
-      <w:r>
-        <w:rPr>
-          <w:rFonts w:ascii="Calibri" w:eastAsia="Calibri" w:hAnsi="Calibri" w:cs="Calibri"/>
-        </w:rPr>
-        <w:t>Redis</w:t>
-      </w:r>
-      <w:proofErr w:type="spellEnd"/>
-      <w:r>
-        <w:rPr>
-          <w:rFonts w:ascii="Calibri" w:eastAsia="Calibri" w:hAnsi="Calibri" w:cs="Calibri"/>
-        </w:rPr>
-        <w:t xml:space="preserve"> -&gt; Restart).</w:t>
-      </w:r>
-      <w:r>
-        <w:rPr>
-          <w:rFonts w:ascii="Calibri" w:eastAsia="Calibri" w:hAnsi="Calibri" w:cs="Calibri"/>
-        </w:rPr>
-        <w:t xml:space="preserve"> </w:t>
-      </w:r>
-    </w:p>
-    <w:p>
-      <w:pPr>
-        <w:spacing w:after="200" w:line="276" w:lineRule="auto"/>
-        <w:rPr>
-          <w:rFonts w:ascii="Calibri" w:eastAsia="Calibri" w:hAnsi="Calibri" w:cs="Calibri"/>
-        </w:rPr>
-      </w:pPr>
-      <w:r>
-        <w:rPr>
-          <w:rFonts w:ascii="Calibri" w:eastAsia="Calibri" w:hAnsi="Calibri" w:cs="Calibri"/>
-        </w:rPr>
-        <w:t xml:space="preserve">During installation of the MSI you can either use the installer’s user interface to update the port that </w:t>
-      </w:r>
-      <w:proofErr w:type="spellStart"/>
-      <w:r>
-        <w:rPr>
-          <w:rFonts w:ascii="Calibri" w:eastAsia="Calibri" w:hAnsi="Calibri" w:cs="Calibri"/>
-        </w:rPr>
-        <w:t>Redis</w:t>
-      </w:r>
-      <w:proofErr w:type="spellEnd"/>
-      <w:r>
-        <w:rPr>
-          <w:rFonts w:ascii="Calibri" w:eastAsia="Calibri" w:hAnsi="Calibri" w:cs="Calibri"/>
-        </w:rPr>
-        <w:t xml:space="preserve"> listens at and the firewall exception or run it silently without a UI. The following examples show how to install from the command line:</w:t>
-      </w:r>
-    </w:p>
-    <w:p>
-      <w:pPr>
-        <w:spacing w:after="200" w:line="276" w:lineRule="auto"/>
-        <w:rPr>
-          <w:rFonts w:ascii="Calibri" w:eastAsia="Calibri" w:hAnsi="Calibri" w:cs="Calibri"/>
-          <w:b/>
-        </w:rPr>
-      </w:pPr>
-      <w:proofErr w:type="gramStart"/>
-      <w:r>
-        <w:rPr>
-          <w:rFonts w:ascii="Calibri" w:eastAsia="Calibri" w:hAnsi="Calibri" w:cs="Calibri"/>
-          <w:b/>
-        </w:rPr>
-        <w:t>default</w:t>
-      </w:r>
-      <w:proofErr w:type="gramEnd"/>
-      <w:r>
-        <w:rPr>
-          <w:rFonts w:ascii="Calibri" w:eastAsia="Calibri" w:hAnsi="Calibri" w:cs="Calibri"/>
-          <w:b/>
-        </w:rPr>
-        <w:t xml:space="preserve"> install</w:t>
-      </w:r>
-      <w:r>
-        <w:rPr>
-          <w:rFonts w:ascii="Calibri" w:eastAsia="Calibri" w:hAnsi="Calibri" w:cs="Calibri"/>
-          <w:b/>
-        </w:rPr>
-        <w:t xml:space="preserve"> (port 6379 and firewall exception ON)</w:t>
-      </w:r>
-      <w:r>
-        <w:rPr>
-          <w:rFonts w:ascii="Calibri" w:eastAsia="Calibri" w:hAnsi="Calibri" w:cs="Calibri"/>
-          <w:b/>
-        </w:rPr>
-        <w:t>:</w:t>
-      </w:r>
-    </w:p>
-    <w:p>
-      <w:pPr>
-        <w:spacing w:after="200" w:line="276" w:lineRule="auto"/>
-        <w:rPr>
-          <w:rFonts w:ascii="Calibri" w:eastAsia="Calibri" w:hAnsi="Calibri" w:cs="Calibri"/>
-          <w:i/>
-        </w:rPr>
-      </w:pPr>
-      <w:r>
-        <w:rPr>
-          <w:rFonts w:ascii="Calibri" w:eastAsia="Calibri" w:hAnsi="Calibri" w:cs="Calibri"/>
-          <w:i/>
-        </w:rPr>
-        <w:t xml:space="preserve">        </w:t>
-      </w:r>
-      <w:proofErr w:type="spellStart"/>
-      <w:proofErr w:type="gramStart"/>
-      <w:r>
-        <w:rPr>
-          <w:rFonts w:ascii="Calibri" w:eastAsia="Calibri" w:hAnsi="Calibri" w:cs="Calibri"/>
-          <w:i/>
-        </w:rPr>
-        <w:t>ms</w:t>
-      </w:r>
-      <w:r>
-        <w:rPr>
-          <w:rFonts w:ascii="Calibri" w:eastAsia="Calibri" w:hAnsi="Calibri" w:cs="Calibri"/>
-          <w:i/>
-        </w:rPr>
-        <w:t>iexec</w:t>
-      </w:r>
-      <w:proofErr w:type="spellEnd"/>
-      <w:proofErr w:type="gramEnd"/>
-      <w:r>
-        <w:rPr>
-          <w:rFonts w:ascii="Calibri" w:eastAsia="Calibri" w:hAnsi="Calibri" w:cs="Calibri"/>
-          <w:i/>
-        </w:rPr>
-        <w:t xml:space="preserve"> /</w:t>
-      </w:r>
-      <w:proofErr w:type="spellStart"/>
-      <w:r>
-        <w:rPr>
-          <w:rFonts w:ascii="Calibri" w:eastAsia="Calibri" w:hAnsi="Calibri" w:cs="Calibri"/>
-          <w:i/>
-        </w:rPr>
-        <w:t>i</w:t>
-      </w:r>
-      <w:proofErr w:type="spellEnd"/>
-      <w:r>
-        <w:rPr>
-          <w:rFonts w:ascii="Calibri" w:eastAsia="Calibri" w:hAnsi="Calibri" w:cs="Calibri"/>
-          <w:i/>
-        </w:rPr>
-        <w:t xml:space="preserve"> Redis-Windows-x64.msi </w:t>
-      </w:r>
-    </w:p>
-    <w:p>
-      <w:pPr>
-        <w:spacing w:after="200" w:line="276" w:lineRule="auto"/>
-        <w:rPr>
-          <w:rFonts w:ascii="Calibri" w:eastAsia="Calibri" w:hAnsi="Calibri" w:cs="Calibri"/>
-          <w:b/>
-        </w:rPr>
-      </w:pPr>
-      <w:proofErr w:type="gramStart"/>
-      <w:r>
-        <w:rPr>
-          <w:rFonts w:ascii="Calibri" w:eastAsia="Calibri" w:hAnsi="Calibri" w:cs="Calibri"/>
-          <w:b/>
-        </w:rPr>
-        <w:t>set</w:t>
-      </w:r>
-      <w:proofErr w:type="gramEnd"/>
-      <w:r>
-        <w:rPr>
-          <w:rFonts w:ascii="Calibri" w:eastAsia="Calibri" w:hAnsi="Calibri" w:cs="Calibri"/>
-          <w:b/>
-        </w:rPr>
-        <w:t xml:space="preserve"> port and turn OFF</w:t>
-      </w:r>
-      <w:r>
-        <w:rPr>
-          <w:rFonts w:ascii="Calibri" w:eastAsia="Calibri" w:hAnsi="Calibri" w:cs="Calibri"/>
-          <w:b/>
-        </w:rPr>
-        <w:t xml:space="preserve"> firewall exception:</w:t>
-      </w:r>
-    </w:p>
-    <w:p>
-      <w:pPr>
-        <w:spacing w:after="200" w:line="276" w:lineRule="auto"/>
-        <w:rPr>
-          <w:rFonts w:ascii="Calibri" w:eastAsia="Calibri" w:hAnsi="Calibri" w:cs="Calibri"/>
-          <w:i/>
-        </w:rPr>
-      </w:pPr>
-      <w:r>
-        <w:rPr>
-          <w:rFonts w:ascii="Calibri" w:eastAsia="Calibri" w:hAnsi="Calibri" w:cs="Calibri"/>
-          <w:i/>
-        </w:rPr>
-        <w:t xml:space="preserve">        </w:t>
-      </w:r>
-      <w:proofErr w:type="spellStart"/>
-      <w:r>
-        <w:rPr>
-          <w:rFonts w:ascii="Calibri" w:eastAsia="Calibri" w:hAnsi="Calibri" w:cs="Calibri"/>
-          <w:i/>
-        </w:rPr>
-        <w:t>msiexec</w:t>
-      </w:r>
-      <w:proofErr w:type="spellEnd"/>
-      <w:r>
-        <w:rPr>
-          <w:rFonts w:ascii="Calibri" w:eastAsia="Calibri" w:hAnsi="Calibri" w:cs="Calibri"/>
-          <w:i/>
-        </w:rPr>
-        <w:t xml:space="preserve"> /</w:t>
-      </w:r>
-      <w:proofErr w:type="spellStart"/>
-      <w:r>
-        <w:rPr>
-          <w:rFonts w:ascii="Calibri" w:eastAsia="Calibri" w:hAnsi="Calibri" w:cs="Calibri"/>
-          <w:i/>
-        </w:rPr>
-        <w:t>i</w:t>
-      </w:r>
-      <w:proofErr w:type="spellEnd"/>
-      <w:r>
-        <w:rPr>
-          <w:rFonts w:ascii="Calibri" w:eastAsia="Calibri" w:hAnsi="Calibri" w:cs="Calibri"/>
-          <w:i/>
-        </w:rPr>
-        <w:t xml:space="preserve"> Redis-Windows-x64.msi PORT=1234 </w:t>
-      </w:r>
-      <w:r>
-        <w:rPr>
-          <w:rFonts w:ascii="Calibri" w:eastAsia="Calibri" w:hAnsi="Calibri" w:cs="Calibri"/>
-          <w:i/>
-        </w:rPr>
-        <w:t>ADD_FIREWALL_RULE</w:t>
-      </w:r>
-      <w:r>
-        <w:rPr>
-          <w:rFonts w:ascii="Calibri" w:eastAsia="Calibri" w:hAnsi="Calibri" w:cs="Calibri"/>
-          <w:i/>
-        </w:rPr>
-        <w:t>=""</w:t>
-      </w:r>
-    </w:p>
-    <w:p>
-      <w:pPr>
-        <w:spacing w:after="200" w:line="276" w:lineRule="auto"/>
-        <w:rPr>
-          <w:rFonts w:ascii="Calibri" w:eastAsia="Calibri" w:hAnsi="Calibri" w:cs="Calibri"/>
-          <w:b/>
-        </w:rPr>
-      </w:pPr>
-      <w:proofErr w:type="gramStart"/>
-      <w:r>
-        <w:rPr>
-          <w:rFonts w:ascii="Calibri" w:eastAsia="Calibri" w:hAnsi="Calibri" w:cs="Calibri"/>
-          <w:b/>
-        </w:rPr>
-        <w:t>set</w:t>
-      </w:r>
-      <w:proofErr w:type="gramEnd"/>
-      <w:r>
-        <w:rPr>
-          <w:rFonts w:ascii="Calibri" w:eastAsia="Calibri" w:hAnsi="Calibri" w:cs="Calibri"/>
-          <w:b/>
-        </w:rPr>
-        <w:t xml:space="preserve"> port and turn ON</w:t>
-      </w:r>
-      <w:r>
-        <w:rPr>
-          <w:rFonts w:ascii="Calibri" w:eastAsia="Calibri" w:hAnsi="Calibri" w:cs="Calibri"/>
-          <w:b/>
-        </w:rPr>
-        <w:t xml:space="preserve"> firewall exception:</w:t>
-      </w:r>
-    </w:p>
-    <w:p>
-      <w:pPr>
-        <w:spacing w:after="200" w:line="276" w:lineRule="auto"/>
-        <w:rPr>
-          <w:rFonts w:ascii="Calibri" w:eastAsia="Calibri" w:hAnsi="Calibri" w:cs="Calibri"/>
-          <w:i/>
-        </w:rPr>
-      </w:pPr>
-      <w:r>
-        <w:rPr>
-          <w:rFonts w:ascii="Calibri" w:eastAsia="Calibri" w:hAnsi="Calibri" w:cs="Calibri"/>
-          <w:i/>
-        </w:rPr>
-        <w:t xml:space="preserve">        </w:t>
-      </w:r>
-      <w:proofErr w:type="spellStart"/>
-      <w:r>
-        <w:rPr>
-          <w:rFonts w:ascii="Calibri" w:eastAsia="Calibri" w:hAnsi="Calibri" w:cs="Calibri"/>
-          <w:i/>
-        </w:rPr>
-        <w:t>msiexec</w:t>
-      </w:r>
-      <w:proofErr w:type="spellEnd"/>
-      <w:r>
-        <w:rPr>
-          <w:rFonts w:ascii="Calibri" w:eastAsia="Calibri" w:hAnsi="Calibri" w:cs="Calibri"/>
-          <w:i/>
-        </w:rPr>
-        <w:t xml:space="preserve"> /</w:t>
-      </w:r>
-      <w:proofErr w:type="spellStart"/>
-      <w:r>
-        <w:rPr>
-          <w:rFonts w:ascii="Calibri" w:eastAsia="Calibri" w:hAnsi="Calibri" w:cs="Calibri"/>
-          <w:i/>
-        </w:rPr>
-        <w:t>i</w:t>
-      </w:r>
-      <w:proofErr w:type="spellEnd"/>
-      <w:r>
-        <w:rPr>
-          <w:rFonts w:ascii="Calibri" w:eastAsia="Calibri" w:hAnsi="Calibri" w:cs="Calibri"/>
-          <w:i/>
-        </w:rPr>
-        <w:t xml:space="preserve"> Redis-Windows-x64.msi PORT=1234 </w:t>
-      </w:r>
-      <w:r>
-        <w:rPr>
-          <w:rFonts w:ascii="Calibri" w:eastAsia="Calibri" w:hAnsi="Calibri" w:cs="Calibri"/>
-          <w:i/>
-        </w:rPr>
-        <w:t>ADD_FIREWALL_RULE</w:t>
-      </w:r>
-      <w:r>
-        <w:rPr>
-          <w:rFonts w:ascii="Calibri" w:eastAsia="Calibri" w:hAnsi="Calibri" w:cs="Calibri"/>
-          <w:i/>
-        </w:rPr>
-        <w:t xml:space="preserve"> </w:t>
+        <w:t>redis.windows</w:t>
+      </w:r>
+      <w:r>
+        <w:rPr>
+          <w:rFonts w:ascii="Calibri" w:eastAsia="Calibri" w:hAnsi="Calibri" w:cs="Calibri"/>
+          <w:i/>
+        </w:rPr>
+        <w:t>-service</w:t>
       </w:r>
       <w:bookmarkStart w:id="0" w:name="_GoBack"/>
       <w:bookmarkEnd w:id="0"/>
+      <w:r>
+        <w:rPr>
+          <w:rFonts w:ascii="Calibri" w:eastAsia="Calibri" w:hAnsi="Calibri" w:cs="Calibri"/>
+          <w:i/>
+        </w:rPr>
+        <w:t>.conf</w:t>
+      </w:r>
+      <w:proofErr w:type="spellEnd"/>
+      <w:r>
+        <w:rPr>
+          <w:rFonts w:ascii="Calibri" w:eastAsia="Calibri" w:hAnsi="Calibri" w:cs="Calibri"/>
+        </w:rPr>
+        <w:t xml:space="preserve"> file and then restart the </w:t>
+      </w:r>
+      <w:proofErr w:type="spellStart"/>
+      <w:r>
+        <w:rPr>
+          <w:rFonts w:ascii="Calibri" w:eastAsia="Calibri" w:hAnsi="Calibri" w:cs="Calibri"/>
+        </w:rPr>
+        <w:t>Redis</w:t>
+      </w:r>
+      <w:proofErr w:type="spellEnd"/>
+      <w:r>
+        <w:rPr>
+          <w:rFonts w:ascii="Calibri" w:eastAsia="Calibri" w:hAnsi="Calibri" w:cs="Calibri"/>
+        </w:rPr>
+        <w:t xml:space="preserve"> service (Run -&gt; </w:t>
+      </w:r>
+      <w:proofErr w:type="spellStart"/>
+      <w:r>
+        <w:rPr>
+          <w:rFonts w:ascii="Calibri" w:eastAsia="Calibri" w:hAnsi="Calibri" w:cs="Calibri"/>
+        </w:rPr>
+        <w:t>services.msc</w:t>
+      </w:r>
+      <w:proofErr w:type="spellEnd"/>
+      <w:r>
+        <w:rPr>
+          <w:rFonts w:ascii="Calibri" w:eastAsia="Calibri" w:hAnsi="Calibri" w:cs="Calibri"/>
+        </w:rPr>
+        <w:t xml:space="preserve"> -&gt; </w:t>
+      </w:r>
+      <w:proofErr w:type="spellStart"/>
+      <w:r>
+        <w:rPr>
+          <w:rFonts w:ascii="Calibri" w:eastAsia="Calibri" w:hAnsi="Calibri" w:cs="Calibri"/>
+        </w:rPr>
+        <w:t>Redis</w:t>
+      </w:r>
+      <w:proofErr w:type="spellEnd"/>
+      <w:r>
+        <w:rPr>
+          <w:rFonts w:ascii="Calibri" w:eastAsia="Calibri" w:hAnsi="Calibri" w:cs="Calibri"/>
+        </w:rPr>
+        <w:t xml:space="preserve"> -&gt; Restart).</w:t>
+      </w:r>
+      <w:r>
+        <w:rPr>
+          <w:rFonts w:ascii="Calibri" w:eastAsia="Calibri" w:hAnsi="Calibri" w:cs="Calibri"/>
+        </w:rPr>
+        <w:t xml:space="preserve"> </w:t>
+      </w:r>
+    </w:p>
+    <w:p>
+      <w:pPr>
+        <w:spacing w:after="200" w:line="276" w:lineRule="auto"/>
+        <w:rPr>
+          <w:rFonts w:ascii="Calibri" w:eastAsia="Calibri" w:hAnsi="Calibri" w:cs="Calibri"/>
+        </w:rPr>
+      </w:pPr>
+      <w:r>
+        <w:rPr>
+          <w:rFonts w:ascii="Calibri" w:eastAsia="Calibri" w:hAnsi="Calibri" w:cs="Calibri"/>
+        </w:rPr>
+        <w:t xml:space="preserve">During installation of the MSI you can either use the installer’s user interface to update the port that </w:t>
+      </w:r>
+      <w:proofErr w:type="spellStart"/>
+      <w:r>
+        <w:rPr>
+          <w:rFonts w:ascii="Calibri" w:eastAsia="Calibri" w:hAnsi="Calibri" w:cs="Calibri"/>
+        </w:rPr>
+        <w:t>Redis</w:t>
+      </w:r>
+      <w:proofErr w:type="spellEnd"/>
+      <w:r>
+        <w:rPr>
+          <w:rFonts w:ascii="Calibri" w:eastAsia="Calibri" w:hAnsi="Calibri" w:cs="Calibri"/>
+        </w:rPr>
+        <w:t xml:space="preserve"> listens at and the firewall exception or run it silently without a UI. The following examples show how to install from the command line:</w:t>
+      </w:r>
+    </w:p>
+    <w:p>
+      <w:pPr>
+        <w:spacing w:after="200" w:line="276" w:lineRule="auto"/>
+        <w:rPr>
+          <w:rFonts w:ascii="Calibri" w:eastAsia="Calibri" w:hAnsi="Calibri" w:cs="Calibri"/>
+          <w:b/>
+        </w:rPr>
+      </w:pPr>
+      <w:proofErr w:type="gramStart"/>
+      <w:r>
+        <w:rPr>
+          <w:rFonts w:ascii="Calibri" w:eastAsia="Calibri" w:hAnsi="Calibri" w:cs="Calibri"/>
+          <w:b/>
+        </w:rPr>
+        <w:t>default</w:t>
+      </w:r>
+      <w:proofErr w:type="gramEnd"/>
+      <w:r>
+        <w:rPr>
+          <w:rFonts w:ascii="Calibri" w:eastAsia="Calibri" w:hAnsi="Calibri" w:cs="Calibri"/>
+          <w:b/>
+        </w:rPr>
+        <w:t xml:space="preserve"> install</w:t>
+      </w:r>
+      <w:r>
+        <w:rPr>
+          <w:rFonts w:ascii="Calibri" w:eastAsia="Calibri" w:hAnsi="Calibri" w:cs="Calibri"/>
+          <w:b/>
+        </w:rPr>
+        <w:t xml:space="preserve"> (port 6379 and firewall exception ON)</w:t>
+      </w:r>
+      <w:r>
+        <w:rPr>
+          <w:rFonts w:ascii="Calibri" w:eastAsia="Calibri" w:hAnsi="Calibri" w:cs="Calibri"/>
+          <w:b/>
+        </w:rPr>
+        <w:t>:</w:t>
+      </w:r>
+    </w:p>
+    <w:p>
+      <w:pPr>
+        <w:spacing w:after="200" w:line="276" w:lineRule="auto"/>
+        <w:rPr>
+          <w:rFonts w:ascii="Calibri" w:eastAsia="Calibri" w:hAnsi="Calibri" w:cs="Calibri"/>
+          <w:i/>
+        </w:rPr>
+      </w:pPr>
+      <w:r>
+        <w:rPr>
+          <w:rFonts w:ascii="Calibri" w:eastAsia="Calibri" w:hAnsi="Calibri" w:cs="Calibri"/>
+          <w:i/>
+        </w:rPr>
+        <w:t xml:space="preserve">        </w:t>
+      </w:r>
+      <w:proofErr w:type="spellStart"/>
+      <w:proofErr w:type="gramStart"/>
+      <w:r>
+        <w:rPr>
+          <w:rFonts w:ascii="Calibri" w:eastAsia="Calibri" w:hAnsi="Calibri" w:cs="Calibri"/>
+          <w:i/>
+        </w:rPr>
+        <w:t>ms</w:t>
+      </w:r>
+      <w:r>
+        <w:rPr>
+          <w:rFonts w:ascii="Calibri" w:eastAsia="Calibri" w:hAnsi="Calibri" w:cs="Calibri"/>
+          <w:i/>
+        </w:rPr>
+        <w:t>iexec</w:t>
+      </w:r>
+      <w:proofErr w:type="spellEnd"/>
+      <w:proofErr w:type="gramEnd"/>
+      <w:r>
+        <w:rPr>
+          <w:rFonts w:ascii="Calibri" w:eastAsia="Calibri" w:hAnsi="Calibri" w:cs="Calibri"/>
+          <w:i/>
+        </w:rPr>
+        <w:t xml:space="preserve"> /</w:t>
+      </w:r>
+      <w:proofErr w:type="spellStart"/>
+      <w:r>
+        <w:rPr>
+          <w:rFonts w:ascii="Calibri" w:eastAsia="Calibri" w:hAnsi="Calibri" w:cs="Calibri"/>
+          <w:i/>
+        </w:rPr>
+        <w:t>i</w:t>
+      </w:r>
+      <w:proofErr w:type="spellEnd"/>
+      <w:r>
+        <w:rPr>
+          <w:rFonts w:ascii="Calibri" w:eastAsia="Calibri" w:hAnsi="Calibri" w:cs="Calibri"/>
+          <w:i/>
+        </w:rPr>
+        <w:t xml:space="preserve"> Redis-Windows-x64.msi </w:t>
+      </w:r>
+    </w:p>
+    <w:p>
+      <w:pPr>
+        <w:spacing w:after="200" w:line="276" w:lineRule="auto"/>
+        <w:rPr>
+          <w:rFonts w:ascii="Calibri" w:eastAsia="Calibri" w:hAnsi="Calibri" w:cs="Calibri"/>
+          <w:b/>
+        </w:rPr>
+      </w:pPr>
+      <w:proofErr w:type="gramStart"/>
+      <w:r>
+        <w:rPr>
+          <w:rFonts w:ascii="Calibri" w:eastAsia="Calibri" w:hAnsi="Calibri" w:cs="Calibri"/>
+          <w:b/>
+        </w:rPr>
+        <w:t>set</w:t>
+      </w:r>
+      <w:proofErr w:type="gramEnd"/>
+      <w:r>
+        <w:rPr>
+          <w:rFonts w:ascii="Calibri" w:eastAsia="Calibri" w:hAnsi="Calibri" w:cs="Calibri"/>
+          <w:b/>
+        </w:rPr>
+        <w:t xml:space="preserve"> port and turn OFF</w:t>
+      </w:r>
+      <w:r>
+        <w:rPr>
+          <w:rFonts w:ascii="Calibri" w:eastAsia="Calibri" w:hAnsi="Calibri" w:cs="Calibri"/>
+          <w:b/>
+        </w:rPr>
+        <w:t xml:space="preserve"> firewall exception:</w:t>
+      </w:r>
+    </w:p>
+    <w:p>
+      <w:pPr>
+        <w:spacing w:after="200" w:line="276" w:lineRule="auto"/>
+        <w:rPr>
+          <w:rFonts w:ascii="Calibri" w:eastAsia="Calibri" w:hAnsi="Calibri" w:cs="Calibri"/>
+          <w:i/>
+        </w:rPr>
+      </w:pPr>
+      <w:r>
+        <w:rPr>
+          <w:rFonts w:ascii="Calibri" w:eastAsia="Calibri" w:hAnsi="Calibri" w:cs="Calibri"/>
+          <w:i/>
+        </w:rPr>
+        <w:t xml:space="preserve">        </w:t>
+      </w:r>
+      <w:proofErr w:type="spellStart"/>
+      <w:r>
+        <w:rPr>
+          <w:rFonts w:ascii="Calibri" w:eastAsia="Calibri" w:hAnsi="Calibri" w:cs="Calibri"/>
+          <w:i/>
+        </w:rPr>
+        <w:t>msiexec</w:t>
+      </w:r>
+      <w:proofErr w:type="spellEnd"/>
+      <w:r>
+        <w:rPr>
+          <w:rFonts w:ascii="Calibri" w:eastAsia="Calibri" w:hAnsi="Calibri" w:cs="Calibri"/>
+          <w:i/>
+        </w:rPr>
+        <w:t xml:space="preserve"> /</w:t>
+      </w:r>
+      <w:proofErr w:type="spellStart"/>
+      <w:r>
+        <w:rPr>
+          <w:rFonts w:ascii="Calibri" w:eastAsia="Calibri" w:hAnsi="Calibri" w:cs="Calibri"/>
+          <w:i/>
+        </w:rPr>
+        <w:t>i</w:t>
+      </w:r>
+      <w:proofErr w:type="spellEnd"/>
+      <w:r>
+        <w:rPr>
+          <w:rFonts w:ascii="Calibri" w:eastAsia="Calibri" w:hAnsi="Calibri" w:cs="Calibri"/>
+          <w:i/>
+        </w:rPr>
+        <w:t xml:space="preserve"> Redis-Windows-x64.msi PORT=1234 </w:t>
+      </w:r>
+      <w:r>
+        <w:rPr>
+          <w:rFonts w:ascii="Calibri" w:eastAsia="Calibri" w:hAnsi="Calibri" w:cs="Calibri"/>
+          <w:i/>
+        </w:rPr>
+        <w:t>ADD_FIREWALL_RULE</w:t>
+      </w:r>
+      <w:r>
+        <w:rPr>
+          <w:rFonts w:ascii="Calibri" w:eastAsia="Calibri" w:hAnsi="Calibri" w:cs="Calibri"/>
+          <w:i/>
+        </w:rPr>
+        <w:t>=""</w:t>
+      </w:r>
+    </w:p>
+    <w:p>
+      <w:pPr>
+        <w:spacing w:after="200" w:line="276" w:lineRule="auto"/>
+        <w:rPr>
+          <w:rFonts w:ascii="Calibri" w:eastAsia="Calibri" w:hAnsi="Calibri" w:cs="Calibri"/>
+          <w:b/>
+        </w:rPr>
+      </w:pPr>
+      <w:proofErr w:type="gramStart"/>
+      <w:r>
+        <w:rPr>
+          <w:rFonts w:ascii="Calibri" w:eastAsia="Calibri" w:hAnsi="Calibri" w:cs="Calibri"/>
+          <w:b/>
+        </w:rPr>
+        <w:t>set</w:t>
+      </w:r>
+      <w:proofErr w:type="gramEnd"/>
+      <w:r>
+        <w:rPr>
+          <w:rFonts w:ascii="Calibri" w:eastAsia="Calibri" w:hAnsi="Calibri" w:cs="Calibri"/>
+          <w:b/>
+        </w:rPr>
+        <w:t xml:space="preserve"> port and turn ON</w:t>
+      </w:r>
+      <w:r>
+        <w:rPr>
+          <w:rFonts w:ascii="Calibri" w:eastAsia="Calibri" w:hAnsi="Calibri" w:cs="Calibri"/>
+          <w:b/>
+        </w:rPr>
+        <w:t xml:space="preserve"> firewall exception:</w:t>
+      </w:r>
+    </w:p>
+    <w:p>
+      <w:pPr>
+        <w:spacing w:after="200" w:line="276" w:lineRule="auto"/>
+        <w:rPr>
+          <w:rFonts w:ascii="Calibri" w:eastAsia="Calibri" w:hAnsi="Calibri" w:cs="Calibri"/>
+          <w:i/>
+        </w:rPr>
+      </w:pPr>
+      <w:r>
+        <w:rPr>
+          <w:rFonts w:ascii="Calibri" w:eastAsia="Calibri" w:hAnsi="Calibri" w:cs="Calibri"/>
+          <w:i/>
+        </w:rPr>
+        <w:t xml:space="preserve">        </w:t>
+      </w:r>
+      <w:proofErr w:type="spellStart"/>
+      <w:r>
+        <w:rPr>
+          <w:rFonts w:ascii="Calibri" w:eastAsia="Calibri" w:hAnsi="Calibri" w:cs="Calibri"/>
+          <w:i/>
+        </w:rPr>
+        <w:t>msiexec</w:t>
+      </w:r>
+      <w:proofErr w:type="spellEnd"/>
+      <w:r>
+        <w:rPr>
+          <w:rFonts w:ascii="Calibri" w:eastAsia="Calibri" w:hAnsi="Calibri" w:cs="Calibri"/>
+          <w:i/>
+        </w:rPr>
+        <w:t xml:space="preserve"> /</w:t>
+      </w:r>
+      <w:proofErr w:type="spellStart"/>
+      <w:r>
+        <w:rPr>
+          <w:rFonts w:ascii="Calibri" w:eastAsia="Calibri" w:hAnsi="Calibri" w:cs="Calibri"/>
+          <w:i/>
+        </w:rPr>
+        <w:t>i</w:t>
+      </w:r>
+      <w:proofErr w:type="spellEnd"/>
+      <w:r>
+        <w:rPr>
+          <w:rFonts w:ascii="Calibri" w:eastAsia="Calibri" w:hAnsi="Calibri" w:cs="Calibri"/>
+          <w:i/>
+        </w:rPr>
+        <w:t xml:space="preserve"> Redis-Windows-x64.msi PORT=1234 </w:t>
+      </w:r>
+      <w:r>
+        <w:rPr>
+          <w:rFonts w:ascii="Calibri" w:eastAsia="Calibri" w:hAnsi="Calibri" w:cs="Calibri"/>
+          <w:i/>
+        </w:rPr>
+        <w:t>ADD_FIREWALL_RULE</w:t>
+      </w:r>
+      <w:r>
+        <w:rPr>
+          <w:rFonts w:ascii="Calibri" w:eastAsia="Calibri" w:hAnsi="Calibri" w:cs="Calibri"/>
+          <w:i/>
+        </w:rPr>
+        <w:t xml:space="preserve"> </w:t>
+      </w:r>
       <w:r>
         <w:rPr>
           <w:rFonts w:ascii="Calibri" w:eastAsia="Calibri" w:hAnsi="Calibri" w:cs="Calibri"/>
@@ -1602,7 +1616,14 @@
           <w:color w:val="385623" w:themeColor="accent6" w:themeShade="80"/>
           <w:highlight w:val="white"/>
         </w:rPr>
-        <w:t>–service-name redisService1 –port 10001</w:t>
+        <w:t>--service-name redisService1 --</w:t>
+      </w:r>
+      <w:r>
+        <w:rPr>
+          <w:color w:val="385623" w:themeColor="accent6" w:themeShade="80"/>
+          <w:highlight w:val="white"/>
+        </w:rPr>
+        <w:t>port 10001</w:t>
       </w:r>
     </w:p>
     <w:p>
@@ -1657,7 +1678,14 @@
           <w:color w:val="385623" w:themeColor="accent6" w:themeShade="80"/>
           <w:highlight w:val="white"/>
         </w:rPr>
-        <w:t>–service-name redisService1</w:t>
+        <w:t>--</w:t>
+      </w:r>
+      <w:r>
+        <w:rPr>
+          <w:color w:val="385623" w:themeColor="accent6" w:themeShade="80"/>
+          <w:highlight w:val="white"/>
+        </w:rPr>
+        <w:t>service-name redisService1</w:t>
       </w:r>
     </w:p>
     <w:p>
@@ -1698,7 +1726,14 @@
           <w:color w:val="385623" w:themeColor="accent6" w:themeShade="80"/>
           <w:highlight w:val="white"/>
         </w:rPr>
-        <w:t>–service-name redisService2 –port 10002</w:t>
+        <w:t>--service-name redisService2 --</w:t>
+      </w:r>
+      <w:r>
+        <w:rPr>
+          <w:color w:val="385623" w:themeColor="accent6" w:themeShade="80"/>
+          <w:highlight w:val="white"/>
+        </w:rPr>
+        <w:t>port 10002</w:t>
       </w:r>
     </w:p>
     <w:p>
@@ -1754,7 +1789,14 @@
           <w:color w:val="385623" w:themeColor="accent6" w:themeShade="80"/>
           <w:highlight w:val="white"/>
         </w:rPr>
-        <w:t>–service-name redisService2</w:t>
+        <w:t>--</w:t>
+      </w:r>
+      <w:r>
+        <w:rPr>
+          <w:color w:val="385623" w:themeColor="accent6" w:themeShade="80"/>
+          <w:highlight w:val="white"/>
+        </w:rPr>
+        <w:t>service-name redisService2</w:t>
       </w:r>
     </w:p>
     <w:p>
@@ -1795,7 +1837,14 @@
           <w:color w:val="385623" w:themeColor="accent6" w:themeShade="80"/>
           <w:highlight w:val="white"/>
         </w:rPr>
-        <w:t>–service-name redisService3 –port 10003</w:t>
+        <w:t>--service-name redisService3 --</w:t>
+      </w:r>
+      <w:r>
+        <w:rPr>
+          <w:color w:val="385623" w:themeColor="accent6" w:themeShade="80"/>
+          <w:highlight w:val="white"/>
+        </w:rPr>
+        <w:t>port 10003</w:t>
       </w:r>
     </w:p>
     <w:p>
@@ -1850,7 +1899,14 @@
           <w:color w:val="385623" w:themeColor="accent6" w:themeShade="80"/>
           <w:highlight w:val="white"/>
         </w:rPr>
-        <w:t>–service-name redisService3</w:t>
+        <w:t>--</w:t>
+      </w:r>
+      <w:r>
+        <w:rPr>
+          <w:color w:val="385623" w:themeColor="accent6" w:themeShade="80"/>
+          <w:highlight w:val="white"/>
+        </w:rPr>
+        <w:t>service-name redisService3</w:t>
       </w:r>
     </w:p>
     <w:p/>

</xml_diff>